<commit_message>
Mutex, jak zabranit spusteni vice nez jedne instance aplikace nebo ClickOnce
</commit_message>
<xml_diff>
--- a/Jak zabranit spusteni vice nez jedne instance programu.docx
+++ b/Jak zabranit spusteni vice nez jedne instance programu.docx
@@ -253,8 +253,6 @@
           <w:szCs w:val="19"/>
         </w:rPr>
       </w:pPr>
-      <w:bookmarkStart w:id="0" w:name="_GoBack"/>
-      <w:bookmarkEnd w:id="0"/>
     </w:p>
     <w:p>
       <w:pPr>
@@ -1045,28 +1043,715 @@
     <w:p>
       <w:pPr>
         <w:rPr>
+          <w:rFonts w:ascii="Consolas" w:hAnsi="Consolas" w:cs="Consolas"/>
+          <w:color w:val="000000"/>
+          <w:sz w:val="18"/>
+          <w:szCs w:val="19"/>
+        </w:rPr>
+      </w:pPr>
+      <w:r>
+        <w:rPr>
+          <w:rFonts w:ascii="Consolas" w:hAnsi="Consolas" w:cs="Consolas"/>
+          <w:color w:val="000000"/>
+          <w:sz w:val="18"/>
+          <w:szCs w:val="19"/>
+        </w:rPr>
+        <w:tab/>
+      </w:r>
+      <w:r>
+        <w:rPr>
+          <w:rFonts w:ascii="Consolas" w:hAnsi="Consolas" w:cs="Consolas"/>
+          <w:color w:val="000000"/>
+          <w:sz w:val="18"/>
+          <w:szCs w:val="19"/>
+        </w:rPr>
+        <w:tab/>
+        <w:t>}</w:t>
+      </w:r>
+    </w:p>
+    <w:p>
+      <w:pPr>
+        <w:rPr>
           <w:sz w:val="24"/>
         </w:rPr>
       </w:pPr>
-      <w:r>
-        <w:rPr>
-          <w:rFonts w:ascii="Consolas" w:hAnsi="Consolas" w:cs="Consolas"/>
-          <w:color w:val="000000"/>
-          <w:sz w:val="18"/>
-          <w:szCs w:val="19"/>
-        </w:rPr>
-        <w:tab/>
-      </w:r>
-      <w:r>
-        <w:rPr>
-          <w:rFonts w:ascii="Consolas" w:hAnsi="Consolas" w:cs="Consolas"/>
-          <w:color w:val="000000"/>
-          <w:sz w:val="18"/>
-          <w:szCs w:val="19"/>
-        </w:rPr>
-        <w:tab/>
-        <w:t>}</w:t>
-      </w:r>
+    </w:p>
+    <w:p>
+      <w:pPr>
+        <w:rPr>
+          <w:b/>
+          <w:sz w:val="24"/>
+        </w:rPr>
+      </w:pPr>
+      <w:r>
+        <w:rPr>
+          <w:b/>
+          <w:sz w:val="24"/>
+        </w:rPr>
+        <w:t xml:space="preserve">Simlog </w:t>
+      </w:r>
+      <w:r>
+        <w:rPr>
+          <w:b/>
+          <w:sz w:val="24"/>
+        </w:rPr>
+        <w:t xml:space="preserve">– mutex </w:t>
+      </w:r>
+    </w:p>
+    <w:p>
+      <w:pPr>
+        <w:rPr>
+          <w:rFonts w:ascii="Calibri" w:hAnsi="Calibri" w:cs="Calibri"/>
+          <w:color w:val="000000"/>
+          <w:sz w:val="24"/>
+        </w:rPr>
+      </w:pPr>
+      <w:r>
+        <w:rPr>
+          <w:rFonts w:ascii="Calibri" w:hAnsi="Calibri" w:cs="Calibri"/>
+          <w:color w:val="000000"/>
+          <w:sz w:val="24"/>
+        </w:rPr>
+        <w:t xml:space="preserve">Mam guid definovany v configu. Mutex ho bere jako parametr v konstruktoru. Na zaklade toho, ze si muzu dat do configu kazdeho prostredi unikatni appGuid mi mutex ohlida jen tento proces a proto bude mozne pustit ClickOnce pro kazde prostredi, ale vzdy jen jednu instanci od kazdeho environmentu. </w:t>
+      </w:r>
+    </w:p>
+    <w:p>
+      <w:pPr>
+        <w:rPr>
+          <w:rFonts w:ascii="Calibri" w:hAnsi="Calibri" w:cs="Calibri"/>
+          <w:b/>
+          <w:color w:val="000000"/>
+          <w:sz w:val="24"/>
+        </w:rPr>
+      </w:pPr>
+      <w:r>
+        <w:rPr>
+          <w:rFonts w:ascii="Calibri" w:hAnsi="Calibri" w:cs="Calibri"/>
+          <w:b/>
+          <w:color w:val="000000"/>
+          <w:sz w:val="24"/>
+        </w:rPr>
+        <w:t>common.config:</w:t>
+      </w:r>
+    </w:p>
+    <w:p>
+      <w:pPr>
+        <w:rPr>
+          <w:rFonts w:ascii="Calibri" w:hAnsi="Calibri" w:cs="Calibri"/>
+          <w:b/>
+          <w:color w:val="000000"/>
+          <w:sz w:val="24"/>
+        </w:rPr>
+      </w:pPr>
+      <w:r>
+        <w:rPr>
+          <w:rFonts w:ascii="Calibri" w:hAnsi="Calibri" w:cs="Calibri"/>
+          <w:b/>
+          <w:noProof/>
+          <w:color w:val="000000"/>
+          <w:sz w:val="24"/>
+        </w:rPr>
+        <w:drawing>
+          <wp:inline distT="0" distB="0" distL="0" distR="0" wp14:anchorId="0F14F415" wp14:editId="2569A8F1">
+            <wp:extent cx="3277057" cy="381053"/>
+            <wp:effectExtent l="0" t="0" r="0" b="0"/>
+            <wp:docPr id="1" name="Obrázek 1"/>
+            <wp:cNvGraphicFramePr>
+              <a:graphicFrameLocks xmlns:a="http://schemas.openxmlformats.org/drawingml/2006/main" noChangeAspect="1"/>
+            </wp:cNvGraphicFramePr>
+            <a:graphic xmlns:a="http://schemas.openxmlformats.org/drawingml/2006/main">
+              <a:graphicData uri="http://schemas.openxmlformats.org/drawingml/2006/picture">
+                <pic:pic xmlns:pic="http://schemas.openxmlformats.org/drawingml/2006/picture">
+                  <pic:nvPicPr>
+                    <pic:cNvPr id="1" name="54C3D8.tmp"/>
+                    <pic:cNvPicPr/>
+                  </pic:nvPicPr>
+                  <pic:blipFill>
+                    <a:blip r:embed="rId5">
+                      <a:extLst>
+                        <a:ext uri="{28A0092B-C50C-407E-A947-70E740481C1C}">
+                          <a14:useLocalDpi xmlns:a14="http://schemas.microsoft.com/office/drawing/2010/main" val="0"/>
+                        </a:ext>
+                      </a:extLst>
+                    </a:blip>
+                    <a:stretch>
+                      <a:fillRect/>
+                    </a:stretch>
+                  </pic:blipFill>
+                  <pic:spPr>
+                    <a:xfrm>
+                      <a:off x="0" y="0"/>
+                      <a:ext cx="3277057" cy="381053"/>
+                    </a:xfrm>
+                    <a:prstGeom prst="rect">
+                      <a:avLst/>
+                    </a:prstGeom>
+                  </pic:spPr>
+                </pic:pic>
+              </a:graphicData>
+            </a:graphic>
+          </wp:inline>
+        </w:drawing>
+      </w:r>
+    </w:p>
+    <w:p>
+      <w:pPr>
+        <w:spacing w:line="240" w:lineRule="auto"/>
+        <w:rPr>
+          <w:rFonts w:ascii="Calibri" w:hAnsi="Calibri" w:cs="Calibri"/>
+          <w:color w:val="000000"/>
+          <w:sz w:val="22"/>
+        </w:rPr>
+      </w:pPr>
+      <w:r>
+        <w:rPr>
+          <w:rFonts w:ascii="Calibri" w:hAnsi="Calibri" w:cs="Calibri"/>
+          <w:noProof/>
+          <w:color w:val="000000"/>
+          <w:sz w:val="22"/>
+        </w:rPr>
+        <w:lastRenderedPageBreak/>
+        <w:drawing>
+          <wp:inline distT="0" distB="0" distL="0" distR="0" wp14:anchorId="052452BC" wp14:editId="429FF015">
+            <wp:extent cx="2372056" cy="352474"/>
+            <wp:effectExtent l="0" t="0" r="9525" b="9525"/>
+            <wp:docPr id="2" name="Obrázek 2"/>
+            <wp:cNvGraphicFramePr>
+              <a:graphicFrameLocks xmlns:a="http://schemas.openxmlformats.org/drawingml/2006/main" noChangeAspect="1"/>
+            </wp:cNvGraphicFramePr>
+            <a:graphic xmlns:a="http://schemas.openxmlformats.org/drawingml/2006/main">
+              <a:graphicData uri="http://schemas.openxmlformats.org/drawingml/2006/picture">
+                <pic:pic xmlns:pic="http://schemas.openxmlformats.org/drawingml/2006/picture">
+                  <pic:nvPicPr>
+                    <pic:cNvPr id="2" name="54C6FD2.tmp"/>
+                    <pic:cNvPicPr/>
+                  </pic:nvPicPr>
+                  <pic:blipFill>
+                    <a:blip r:embed="rId6">
+                      <a:extLst>
+                        <a:ext uri="{28A0092B-C50C-407E-A947-70E740481C1C}">
+                          <a14:useLocalDpi xmlns:a14="http://schemas.microsoft.com/office/drawing/2010/main" val="0"/>
+                        </a:ext>
+                      </a:extLst>
+                    </a:blip>
+                    <a:stretch>
+                      <a:fillRect/>
+                    </a:stretch>
+                  </pic:blipFill>
+                  <pic:spPr>
+                    <a:xfrm>
+                      <a:off x="0" y="0"/>
+                      <a:ext cx="2372056" cy="352474"/>
+                    </a:xfrm>
+                    <a:prstGeom prst="rect">
+                      <a:avLst/>
+                    </a:prstGeom>
+                  </pic:spPr>
+                </pic:pic>
+              </a:graphicData>
+            </a:graphic>
+          </wp:inline>
+        </w:drawing>
+      </w:r>
+    </w:p>
+    <w:p>
+      <w:pPr>
+        <w:spacing w:line="240" w:lineRule="auto"/>
+        <w:rPr>
+          <w:rFonts w:ascii="Calibri" w:hAnsi="Calibri" w:cs="Calibri"/>
+          <w:b/>
+          <w:color w:val="000000"/>
+          <w:sz w:val="22"/>
+        </w:rPr>
+      </w:pPr>
+      <w:r>
+        <w:rPr>
+          <w:rFonts w:ascii="Calibri" w:hAnsi="Calibri" w:cs="Calibri"/>
+          <w:b/>
+          <w:color w:val="000000"/>
+          <w:sz w:val="22"/>
+        </w:rPr>
+        <w:t>ApplicationProperties</w:t>
+      </w:r>
+    </w:p>
+    <w:p>
+      <w:pPr>
+        <w:spacing w:line="240" w:lineRule="auto"/>
+        <w:rPr>
+          <w:rFonts w:ascii="Calibri" w:hAnsi="Calibri" w:cs="Calibri"/>
+          <w:b/>
+          <w:color w:val="000000"/>
+          <w:sz w:val="22"/>
+        </w:rPr>
+      </w:pPr>
+      <w:r>
+        <w:rPr>
+          <w:rFonts w:ascii="Calibri" w:hAnsi="Calibri" w:cs="Calibri"/>
+          <w:b/>
+          <w:noProof/>
+          <w:color w:val="000000"/>
+          <w:sz w:val="22"/>
+        </w:rPr>
+        <w:drawing>
+          <wp:inline distT="0" distB="0" distL="0" distR="0" wp14:anchorId="23FB31E0" wp14:editId="6D0273F2">
+            <wp:extent cx="3172268" cy="1171739"/>
+            <wp:effectExtent l="0" t="0" r="0" b="9525"/>
+            <wp:docPr id="3" name="Obrázek 3"/>
+            <wp:cNvGraphicFramePr>
+              <a:graphicFrameLocks xmlns:a="http://schemas.openxmlformats.org/drawingml/2006/main" noChangeAspect="1"/>
+            </wp:cNvGraphicFramePr>
+            <a:graphic xmlns:a="http://schemas.openxmlformats.org/drawingml/2006/main">
+              <a:graphicData uri="http://schemas.openxmlformats.org/drawingml/2006/picture">
+                <pic:pic xmlns:pic="http://schemas.openxmlformats.org/drawingml/2006/picture">
+                  <pic:nvPicPr>
+                    <pic:cNvPr id="3" name="54CA238.tmp"/>
+                    <pic:cNvPicPr/>
+                  </pic:nvPicPr>
+                  <pic:blipFill>
+                    <a:blip r:embed="rId7">
+                      <a:extLst>
+                        <a:ext uri="{28A0092B-C50C-407E-A947-70E740481C1C}">
+                          <a14:useLocalDpi xmlns:a14="http://schemas.microsoft.com/office/drawing/2010/main" val="0"/>
+                        </a:ext>
+                      </a:extLst>
+                    </a:blip>
+                    <a:stretch>
+                      <a:fillRect/>
+                    </a:stretch>
+                  </pic:blipFill>
+                  <pic:spPr>
+                    <a:xfrm>
+                      <a:off x="0" y="0"/>
+                      <a:ext cx="3172268" cy="1171739"/>
+                    </a:xfrm>
+                    <a:prstGeom prst="rect">
+                      <a:avLst/>
+                    </a:prstGeom>
+                  </pic:spPr>
+                </pic:pic>
+              </a:graphicData>
+            </a:graphic>
+          </wp:inline>
+        </w:drawing>
+      </w:r>
+    </w:p>
+    <w:p>
+      <w:pPr>
+        <w:spacing w:line="240" w:lineRule="auto"/>
+        <w:rPr>
+          <w:rFonts w:ascii="Calibri" w:hAnsi="Calibri" w:cs="Calibri"/>
+          <w:b/>
+          <w:color w:val="000000"/>
+          <w:sz w:val="22"/>
+        </w:rPr>
+      </w:pPr>
+    </w:p>
+    <w:p>
+      <w:pPr>
+        <w:spacing w:line="240" w:lineRule="auto"/>
+        <w:rPr>
+          <w:rFonts w:ascii="Calibri" w:hAnsi="Calibri" w:cs="Calibri"/>
+          <w:b/>
+          <w:color w:val="000000"/>
+          <w:sz w:val="22"/>
+        </w:rPr>
+      </w:pPr>
+      <w:r>
+        <w:rPr>
+          <w:rFonts w:ascii="Calibri" w:hAnsi="Calibri" w:cs="Calibri"/>
+          <w:b/>
+          <w:color w:val="000000"/>
+          <w:sz w:val="22"/>
+        </w:rPr>
+        <w:t>AppBootstrapper:</w:t>
+      </w:r>
+    </w:p>
+    <w:p>
+      <w:pPr>
+        <w:spacing w:line="240" w:lineRule="auto"/>
+        <w:rPr>
+          <w:rFonts w:ascii="Calibri" w:hAnsi="Calibri" w:cs="Calibri"/>
+          <w:b/>
+          <w:color w:val="000000"/>
+          <w:sz w:val="22"/>
+        </w:rPr>
+      </w:pPr>
+      <w:r>
+        <w:rPr>
+          <w:rFonts w:ascii="Calibri" w:hAnsi="Calibri" w:cs="Calibri"/>
+          <w:b/>
+          <w:noProof/>
+          <w:color w:val="000000"/>
+          <w:sz w:val="22"/>
+        </w:rPr>
+        <w:drawing>
+          <wp:inline distT="0" distB="0" distL="0" distR="0" wp14:anchorId="58F71255" wp14:editId="2CBA6B63">
+            <wp:extent cx="2353003" cy="428685"/>
+            <wp:effectExtent l="0" t="0" r="0" b="9525"/>
+            <wp:docPr id="4" name="Obrázek 4"/>
+            <wp:cNvGraphicFramePr>
+              <a:graphicFrameLocks xmlns:a="http://schemas.openxmlformats.org/drawingml/2006/main" noChangeAspect="1"/>
+            </wp:cNvGraphicFramePr>
+            <a:graphic xmlns:a="http://schemas.openxmlformats.org/drawingml/2006/main">
+              <a:graphicData uri="http://schemas.openxmlformats.org/drawingml/2006/picture">
+                <pic:pic xmlns:pic="http://schemas.openxmlformats.org/drawingml/2006/picture">
+                  <pic:nvPicPr>
+                    <pic:cNvPr id="4" name="54C57ED.tmp"/>
+                    <pic:cNvPicPr/>
+                  </pic:nvPicPr>
+                  <pic:blipFill>
+                    <a:blip r:embed="rId8">
+                      <a:extLst>
+                        <a:ext uri="{28A0092B-C50C-407E-A947-70E740481C1C}">
+                          <a14:useLocalDpi xmlns:a14="http://schemas.microsoft.com/office/drawing/2010/main" val="0"/>
+                        </a:ext>
+                      </a:extLst>
+                    </a:blip>
+                    <a:stretch>
+                      <a:fillRect/>
+                    </a:stretch>
+                  </pic:blipFill>
+                  <pic:spPr>
+                    <a:xfrm>
+                      <a:off x="0" y="0"/>
+                      <a:ext cx="2353003" cy="428685"/>
+                    </a:xfrm>
+                    <a:prstGeom prst="rect">
+                      <a:avLst/>
+                    </a:prstGeom>
+                  </pic:spPr>
+                </pic:pic>
+              </a:graphicData>
+            </a:graphic>
+          </wp:inline>
+        </w:drawing>
+      </w:r>
+    </w:p>
+    <w:p>
+      <w:pPr>
+        <w:spacing w:line="240" w:lineRule="auto"/>
+        <w:rPr>
+          <w:rFonts w:ascii="Calibri" w:hAnsi="Calibri" w:cs="Calibri"/>
+          <w:b/>
+          <w:color w:val="000000"/>
+          <w:sz w:val="22"/>
+        </w:rPr>
+      </w:pPr>
+      <w:r>
+        <w:rPr>
+          <w:rFonts w:ascii="Calibri" w:hAnsi="Calibri" w:cs="Calibri"/>
+          <w:b/>
+          <w:color w:val="000000"/>
+          <w:sz w:val="22"/>
+        </w:rPr>
+        <w:t>Inicializace je az v metode Configure, potom co je resolvnuty Castle.Current a nainstalovano z configu:</w:t>
+      </w:r>
+      <w:r>
+        <w:rPr>
+          <w:rFonts w:ascii="Calibri" w:hAnsi="Calibri" w:cs="Calibri"/>
+          <w:b/>
+          <w:noProof/>
+          <w:color w:val="000000"/>
+          <w:sz w:val="22"/>
+        </w:rPr>
+        <w:drawing>
+          <wp:inline distT="0" distB="0" distL="0" distR="0" wp14:anchorId="3206FBC9" wp14:editId="23B25D09">
+            <wp:extent cx="9707330" cy="1667108"/>
+            <wp:effectExtent l="0" t="0" r="0" b="9525"/>
+            <wp:docPr id="5" name="Obrázek 5"/>
+            <wp:cNvGraphicFramePr>
+              <a:graphicFrameLocks xmlns:a="http://schemas.openxmlformats.org/drawingml/2006/main" noChangeAspect="1"/>
+            </wp:cNvGraphicFramePr>
+            <a:graphic xmlns:a="http://schemas.openxmlformats.org/drawingml/2006/main">
+              <a:graphicData uri="http://schemas.openxmlformats.org/drawingml/2006/picture">
+                <pic:pic xmlns:pic="http://schemas.openxmlformats.org/drawingml/2006/picture">
+                  <pic:nvPicPr>
+                    <pic:cNvPr id="5" name="54C57AA.tmp"/>
+                    <pic:cNvPicPr/>
+                  </pic:nvPicPr>
+                  <pic:blipFill>
+                    <a:blip r:embed="rId9">
+                      <a:extLst>
+                        <a:ext uri="{28A0092B-C50C-407E-A947-70E740481C1C}">
+                          <a14:useLocalDpi xmlns:a14="http://schemas.microsoft.com/office/drawing/2010/main" val="0"/>
+                        </a:ext>
+                      </a:extLst>
+                    </a:blip>
+                    <a:stretch>
+                      <a:fillRect/>
+                    </a:stretch>
+                  </pic:blipFill>
+                  <pic:spPr>
+                    <a:xfrm>
+                      <a:off x="0" y="0"/>
+                      <a:ext cx="9707330" cy="1667108"/>
+                    </a:xfrm>
+                    <a:prstGeom prst="rect">
+                      <a:avLst/>
+                    </a:prstGeom>
+                  </pic:spPr>
+                </pic:pic>
+              </a:graphicData>
+            </a:graphic>
+          </wp:inline>
+        </w:drawing>
+      </w:r>
+    </w:p>
+    <w:p>
+      <w:pPr>
+        <w:spacing w:line="240" w:lineRule="auto"/>
+        <w:rPr>
+          <w:rFonts w:ascii="Calibri" w:hAnsi="Calibri" w:cs="Calibri"/>
+          <w:b/>
+          <w:color w:val="000000"/>
+          <w:sz w:val="22"/>
+        </w:rPr>
+      </w:pPr>
+      <w:r>
+        <w:rPr>
+          <w:rFonts w:ascii="Calibri" w:hAnsi="Calibri" w:cs="Calibri"/>
+          <w:b/>
+          <w:color w:val="000000"/>
+          <w:sz w:val="22"/>
+        </w:rPr>
+        <w:t xml:space="preserve">A samotny mutex: </w:t>
+      </w:r>
+    </w:p>
+    <w:p>
+      <w:pPr>
+        <w:spacing w:line="240" w:lineRule="auto"/>
+        <w:rPr>
+          <w:rFonts w:ascii="Calibri" w:hAnsi="Calibri" w:cs="Calibri"/>
+          <w:b/>
+          <w:color w:val="000000"/>
+          <w:sz w:val="22"/>
+        </w:rPr>
+      </w:pPr>
+      <w:r>
+        <w:rPr>
+          <w:rFonts w:ascii="Calibri" w:hAnsi="Calibri" w:cs="Calibri"/>
+          <w:b/>
+          <w:noProof/>
+          <w:color w:val="000000"/>
+          <w:sz w:val="22"/>
+        </w:rPr>
+        <w:drawing>
+          <wp:inline distT="0" distB="0" distL="0" distR="0" wp14:anchorId="60D7BCD8" wp14:editId="110DC67B">
+            <wp:extent cx="5553850" cy="1495634"/>
+            <wp:effectExtent l="0" t="0" r="0" b="9525"/>
+            <wp:docPr id="6" name="Obrázek 6"/>
+            <wp:cNvGraphicFramePr>
+              <a:graphicFrameLocks xmlns:a="http://schemas.openxmlformats.org/drawingml/2006/main" noChangeAspect="1"/>
+            </wp:cNvGraphicFramePr>
+            <a:graphic xmlns:a="http://schemas.openxmlformats.org/drawingml/2006/main">
+              <a:graphicData uri="http://schemas.openxmlformats.org/drawingml/2006/picture">
+                <pic:pic xmlns:pic="http://schemas.openxmlformats.org/drawingml/2006/picture">
+                  <pic:nvPicPr>
+                    <pic:cNvPr id="6" name="54CBB33.tmp"/>
+                    <pic:cNvPicPr/>
+                  </pic:nvPicPr>
+                  <pic:blipFill>
+                    <a:blip r:embed="rId10">
+                      <a:extLst>
+                        <a:ext uri="{28A0092B-C50C-407E-A947-70E740481C1C}">
+                          <a14:useLocalDpi xmlns:a14="http://schemas.microsoft.com/office/drawing/2010/main" val="0"/>
+                        </a:ext>
+                      </a:extLst>
+                    </a:blip>
+                    <a:stretch>
+                      <a:fillRect/>
+                    </a:stretch>
+                  </pic:blipFill>
+                  <pic:spPr>
+                    <a:xfrm>
+                      <a:off x="0" y="0"/>
+                      <a:ext cx="5553850" cy="1495634"/>
+                    </a:xfrm>
+                    <a:prstGeom prst="rect">
+                      <a:avLst/>
+                    </a:prstGeom>
+                  </pic:spPr>
+                </pic:pic>
+              </a:graphicData>
+            </a:graphic>
+          </wp:inline>
+        </w:drawing>
+      </w:r>
+    </w:p>
+    <w:p>
+      <w:pPr>
+        <w:spacing w:line="240" w:lineRule="auto"/>
+        <w:rPr>
+          <w:rFonts w:ascii="Calibri" w:hAnsi="Calibri" w:cs="Calibri"/>
+          <w:b/>
+          <w:color w:val="000000"/>
+          <w:sz w:val="22"/>
+        </w:rPr>
+      </w:pPr>
+    </w:p>
+    <w:p>
+      <w:pPr>
+        <w:spacing w:line="240" w:lineRule="auto"/>
+        <w:rPr>
+          <w:rFonts w:ascii="Calibri" w:hAnsi="Calibri" w:cs="Calibri"/>
+          <w:b/>
+          <w:color w:val="000000"/>
+          <w:sz w:val="22"/>
+        </w:rPr>
+      </w:pPr>
+    </w:p>
+    <w:p>
+      <w:pPr>
+        <w:spacing w:line="240" w:lineRule="auto"/>
+        <w:rPr>
+          <w:rFonts w:ascii="Calibri" w:hAnsi="Calibri" w:cs="Calibri"/>
+          <w:b/>
+          <w:color w:val="000000"/>
+          <w:sz w:val="22"/>
+        </w:rPr>
+      </w:pPr>
+      <w:bookmarkStart w:id="0" w:name="_GoBack"/>
+      <w:bookmarkEnd w:id="0"/>
+    </w:p>
+    <w:p>
+      <w:pPr>
+        <w:spacing w:line="240" w:lineRule="auto"/>
+        <w:rPr>
+          <w:rFonts w:ascii="Calibri" w:hAnsi="Calibri" w:cs="Calibri"/>
+          <w:b/>
+          <w:color w:val="000000"/>
+          <w:sz w:val="22"/>
+        </w:rPr>
+      </w:pPr>
+    </w:p>
+    <w:p>
+      <w:pPr>
+        <w:spacing w:line="240" w:lineRule="auto"/>
+        <w:rPr>
+          <w:rFonts w:ascii="Calibri" w:hAnsi="Calibri" w:cs="Calibri"/>
+          <w:b/>
+          <w:color w:val="000000"/>
+          <w:sz w:val="22"/>
+        </w:rPr>
+      </w:pPr>
+    </w:p>
+    <w:p>
+      <w:pPr>
+        <w:spacing w:line="240" w:lineRule="auto"/>
+        <w:rPr>
+          <w:rFonts w:ascii="Calibri" w:hAnsi="Calibri" w:cs="Calibri"/>
+          <w:b/>
+          <w:color w:val="000000"/>
+          <w:sz w:val="22"/>
+        </w:rPr>
+      </w:pPr>
+    </w:p>
+    <w:p>
+      <w:pPr>
+        <w:spacing w:line="240" w:lineRule="auto"/>
+        <w:rPr>
+          <w:rFonts w:ascii="Calibri" w:hAnsi="Calibri" w:cs="Calibri"/>
+          <w:b/>
+          <w:color w:val="000000"/>
+          <w:sz w:val="22"/>
+        </w:rPr>
+      </w:pPr>
+    </w:p>
+    <w:p>
+      <w:pPr>
+        <w:spacing w:line="240" w:lineRule="auto"/>
+        <w:rPr>
+          <w:rFonts w:ascii="Calibri" w:hAnsi="Calibri" w:cs="Calibri"/>
+          <w:b/>
+          <w:color w:val="000000"/>
+          <w:sz w:val="22"/>
+        </w:rPr>
+      </w:pPr>
+    </w:p>
+    <w:p>
+      <w:pPr>
+        <w:spacing w:line="240" w:lineRule="auto"/>
+        <w:rPr>
+          <w:rFonts w:ascii="Calibri" w:hAnsi="Calibri" w:cs="Calibri"/>
+          <w:b/>
+          <w:color w:val="000000"/>
+          <w:sz w:val="22"/>
+        </w:rPr>
+      </w:pPr>
+    </w:p>
+    <w:p>
+      <w:pPr>
+        <w:spacing w:line="240" w:lineRule="auto"/>
+        <w:rPr>
+          <w:rFonts w:ascii="Calibri" w:hAnsi="Calibri" w:cs="Calibri"/>
+          <w:b/>
+          <w:color w:val="000000"/>
+          <w:sz w:val="22"/>
+        </w:rPr>
+      </w:pPr>
+    </w:p>
+    <w:p>
+      <w:pPr>
+        <w:spacing w:line="240" w:lineRule="auto"/>
+        <w:rPr>
+          <w:rFonts w:ascii="Calibri" w:hAnsi="Calibri" w:cs="Calibri"/>
+          <w:b/>
+          <w:color w:val="000000"/>
+          <w:sz w:val="22"/>
+        </w:rPr>
+      </w:pPr>
+    </w:p>
+    <w:p>
+      <w:pPr>
+        <w:spacing w:line="240" w:lineRule="auto"/>
+        <w:rPr>
+          <w:rFonts w:ascii="Calibri" w:hAnsi="Calibri" w:cs="Calibri"/>
+          <w:b/>
+          <w:color w:val="000000"/>
+          <w:sz w:val="22"/>
+        </w:rPr>
+      </w:pPr>
+    </w:p>
+    <w:p>
+      <w:pPr>
+        <w:spacing w:line="240" w:lineRule="auto"/>
+        <w:rPr>
+          <w:rFonts w:ascii="Calibri" w:hAnsi="Calibri" w:cs="Calibri"/>
+          <w:b/>
+          <w:color w:val="000000"/>
+          <w:sz w:val="22"/>
+        </w:rPr>
+      </w:pPr>
+    </w:p>
+    <w:p>
+      <w:pPr>
+        <w:spacing w:line="240" w:lineRule="auto"/>
+        <w:rPr>
+          <w:rFonts w:ascii="Calibri" w:hAnsi="Calibri" w:cs="Calibri"/>
+          <w:color w:val="000000"/>
+          <w:sz w:val="22"/>
+        </w:rPr>
+      </w:pPr>
+    </w:p>
+    <w:p>
+      <w:pPr>
+        <w:spacing w:line="240" w:lineRule="auto"/>
+        <w:rPr>
+          <w:rFonts w:ascii="Calibri" w:hAnsi="Calibri" w:cs="Calibri"/>
+          <w:color w:val="000000"/>
+          <w:sz w:val="22"/>
+        </w:rPr>
+      </w:pPr>
+    </w:p>
+    <w:p>
+      <w:pPr>
+        <w:spacing w:line="240" w:lineRule="auto"/>
+        <w:rPr>
+          <w:rFonts w:ascii="Calibri" w:hAnsi="Calibri" w:cs="Calibri"/>
+          <w:color w:val="000000"/>
+          <w:sz w:val="22"/>
+        </w:rPr>
+      </w:pPr>
     </w:p>
     <w:sectPr>
       <w:pgSz w:w="12240" w:h="15840"/>
@@ -1076,6 +1761,243 @@
     </w:sectPr>
   </w:body>
 </w:document>
+</file>
+
+<file path=word/numbering.xml><?xml version="1.0" encoding="utf-8"?>
+<w:numbering xmlns:wpc="http://schemas.microsoft.com/office/word/2010/wordprocessingCanvas" xmlns:cx="http://schemas.microsoft.com/office/drawing/2014/chartex" xmlns:cx1="http://schemas.microsoft.com/office/drawing/2015/9/8/chartex" xmlns:mc="http://schemas.openxmlformats.org/markup-compatibility/2006" xmlns:o="urn:schemas-microsoft-com:office:office" xmlns:r="http://schemas.openxmlformats.org/officeDocument/2006/relationships" xmlns:m="http://schemas.openxmlformats.org/officeDocument/2006/math" xmlns:v="urn:schemas-microsoft-com:vml" xmlns:wp14="http://schemas.microsoft.com/office/word/2010/wordprocessingDrawing" xmlns:wp="http://schemas.openxmlformats.org/drawingml/2006/wordprocessingDrawing" xmlns:w10="urn:schemas-microsoft-com:office:word" xmlns:w="http://schemas.openxmlformats.org/wordprocessingml/2006/main" xmlns:w14="http://schemas.microsoft.com/office/word/2010/wordml" xmlns:w15="http://schemas.microsoft.com/office/word/2012/wordml" xmlns:w16se="http://schemas.microsoft.com/office/word/2015/wordml/symex" xmlns:wpg="http://schemas.microsoft.com/office/word/2010/wordprocessingGroup" xmlns:wpi="http://schemas.microsoft.com/office/word/2010/wordprocessingInk" xmlns:wne="http://schemas.microsoft.com/office/word/2006/wordml" xmlns:wps="http://schemas.microsoft.com/office/word/2010/wordprocessingShape" mc:Ignorable="w14 w15 w16se wp14">
+  <w:abstractNum w:abstractNumId="0" w15:restartNumberingAfterBreak="0">
+    <w:nsid w:val="1C7140DF"/>
+    <w:multiLevelType w:val="hybridMultilevel"/>
+    <w:tmpl w:val="C986B28C"/>
+    <w:lvl w:ilvl="0" w:tplc="04090001">
+      <w:start w:val="1"/>
+      <w:numFmt w:val="bullet"/>
+      <w:lvlText w:val=""/>
+      <w:lvlJc w:val="left"/>
+      <w:pPr>
+        <w:ind w:left="720" w:hanging="360"/>
+      </w:pPr>
+      <w:rPr>
+        <w:rFonts w:ascii="Symbol" w:hAnsi="Symbol" w:hint="default"/>
+      </w:rPr>
+    </w:lvl>
+    <w:lvl w:ilvl="1" w:tplc="04090003" w:tentative="1">
+      <w:start w:val="1"/>
+      <w:numFmt w:val="bullet"/>
+      <w:lvlText w:val="o"/>
+      <w:lvlJc w:val="left"/>
+      <w:pPr>
+        <w:ind w:left="1440" w:hanging="360"/>
+      </w:pPr>
+      <w:rPr>
+        <w:rFonts w:ascii="Courier New" w:hAnsi="Courier New" w:cs="Courier New" w:hint="default"/>
+      </w:rPr>
+    </w:lvl>
+    <w:lvl w:ilvl="2" w:tplc="04090005" w:tentative="1">
+      <w:start w:val="1"/>
+      <w:numFmt w:val="bullet"/>
+      <w:lvlText w:val=""/>
+      <w:lvlJc w:val="left"/>
+      <w:pPr>
+        <w:ind w:left="2160" w:hanging="360"/>
+      </w:pPr>
+      <w:rPr>
+        <w:rFonts w:ascii="Wingdings" w:hAnsi="Wingdings" w:hint="default"/>
+      </w:rPr>
+    </w:lvl>
+    <w:lvl w:ilvl="3" w:tplc="04090001" w:tentative="1">
+      <w:start w:val="1"/>
+      <w:numFmt w:val="bullet"/>
+      <w:lvlText w:val=""/>
+      <w:lvlJc w:val="left"/>
+      <w:pPr>
+        <w:ind w:left="2880" w:hanging="360"/>
+      </w:pPr>
+      <w:rPr>
+        <w:rFonts w:ascii="Symbol" w:hAnsi="Symbol" w:hint="default"/>
+      </w:rPr>
+    </w:lvl>
+    <w:lvl w:ilvl="4" w:tplc="04090003" w:tentative="1">
+      <w:start w:val="1"/>
+      <w:numFmt w:val="bullet"/>
+      <w:lvlText w:val="o"/>
+      <w:lvlJc w:val="left"/>
+      <w:pPr>
+        <w:ind w:left="3600" w:hanging="360"/>
+      </w:pPr>
+      <w:rPr>
+        <w:rFonts w:ascii="Courier New" w:hAnsi="Courier New" w:cs="Courier New" w:hint="default"/>
+      </w:rPr>
+    </w:lvl>
+    <w:lvl w:ilvl="5" w:tplc="04090005" w:tentative="1">
+      <w:start w:val="1"/>
+      <w:numFmt w:val="bullet"/>
+      <w:lvlText w:val=""/>
+      <w:lvlJc w:val="left"/>
+      <w:pPr>
+        <w:ind w:left="4320" w:hanging="360"/>
+      </w:pPr>
+      <w:rPr>
+        <w:rFonts w:ascii="Wingdings" w:hAnsi="Wingdings" w:hint="default"/>
+      </w:rPr>
+    </w:lvl>
+    <w:lvl w:ilvl="6" w:tplc="04090001" w:tentative="1">
+      <w:start w:val="1"/>
+      <w:numFmt w:val="bullet"/>
+      <w:lvlText w:val=""/>
+      <w:lvlJc w:val="left"/>
+      <w:pPr>
+        <w:ind w:left="5040" w:hanging="360"/>
+      </w:pPr>
+      <w:rPr>
+        <w:rFonts w:ascii="Symbol" w:hAnsi="Symbol" w:hint="default"/>
+      </w:rPr>
+    </w:lvl>
+    <w:lvl w:ilvl="7" w:tplc="04090003" w:tentative="1">
+      <w:start w:val="1"/>
+      <w:numFmt w:val="bullet"/>
+      <w:lvlText w:val="o"/>
+      <w:lvlJc w:val="left"/>
+      <w:pPr>
+        <w:ind w:left="5760" w:hanging="360"/>
+      </w:pPr>
+      <w:rPr>
+        <w:rFonts w:ascii="Courier New" w:hAnsi="Courier New" w:cs="Courier New" w:hint="default"/>
+      </w:rPr>
+    </w:lvl>
+    <w:lvl w:ilvl="8" w:tplc="04090005" w:tentative="1">
+      <w:start w:val="1"/>
+      <w:numFmt w:val="bullet"/>
+      <w:lvlText w:val=""/>
+      <w:lvlJc w:val="left"/>
+      <w:pPr>
+        <w:ind w:left="6480" w:hanging="360"/>
+      </w:pPr>
+      <w:rPr>
+        <w:rFonts w:ascii="Wingdings" w:hAnsi="Wingdings" w:hint="default"/>
+      </w:rPr>
+    </w:lvl>
+  </w:abstractNum>
+  <w:abstractNum w:abstractNumId="1" w15:restartNumberingAfterBreak="0">
+    <w:nsid w:val="675574CA"/>
+    <w:multiLevelType w:val="hybridMultilevel"/>
+    <w:tmpl w:val="0E4E2796"/>
+    <w:lvl w:ilvl="0" w:tplc="04090001">
+      <w:start w:val="1"/>
+      <w:numFmt w:val="bullet"/>
+      <w:lvlText w:val=""/>
+      <w:lvlJc w:val="left"/>
+      <w:pPr>
+        <w:ind w:left="869" w:hanging="360"/>
+      </w:pPr>
+      <w:rPr>
+        <w:rFonts w:ascii="Symbol" w:hAnsi="Symbol" w:hint="default"/>
+      </w:rPr>
+    </w:lvl>
+    <w:lvl w:ilvl="1" w:tplc="04090003" w:tentative="1">
+      <w:start w:val="1"/>
+      <w:numFmt w:val="bullet"/>
+      <w:lvlText w:val="o"/>
+      <w:lvlJc w:val="left"/>
+      <w:pPr>
+        <w:ind w:left="1589" w:hanging="360"/>
+      </w:pPr>
+      <w:rPr>
+        <w:rFonts w:ascii="Courier New" w:hAnsi="Courier New" w:cs="Courier New" w:hint="default"/>
+      </w:rPr>
+    </w:lvl>
+    <w:lvl w:ilvl="2" w:tplc="04090005" w:tentative="1">
+      <w:start w:val="1"/>
+      <w:numFmt w:val="bullet"/>
+      <w:lvlText w:val=""/>
+      <w:lvlJc w:val="left"/>
+      <w:pPr>
+        <w:ind w:left="2309" w:hanging="360"/>
+      </w:pPr>
+      <w:rPr>
+        <w:rFonts w:ascii="Wingdings" w:hAnsi="Wingdings" w:hint="default"/>
+      </w:rPr>
+    </w:lvl>
+    <w:lvl w:ilvl="3" w:tplc="04090001" w:tentative="1">
+      <w:start w:val="1"/>
+      <w:numFmt w:val="bullet"/>
+      <w:lvlText w:val=""/>
+      <w:lvlJc w:val="left"/>
+      <w:pPr>
+        <w:ind w:left="3029" w:hanging="360"/>
+      </w:pPr>
+      <w:rPr>
+        <w:rFonts w:ascii="Symbol" w:hAnsi="Symbol" w:hint="default"/>
+      </w:rPr>
+    </w:lvl>
+    <w:lvl w:ilvl="4" w:tplc="04090003" w:tentative="1">
+      <w:start w:val="1"/>
+      <w:numFmt w:val="bullet"/>
+      <w:lvlText w:val="o"/>
+      <w:lvlJc w:val="left"/>
+      <w:pPr>
+        <w:ind w:left="3749" w:hanging="360"/>
+      </w:pPr>
+      <w:rPr>
+        <w:rFonts w:ascii="Courier New" w:hAnsi="Courier New" w:cs="Courier New" w:hint="default"/>
+      </w:rPr>
+    </w:lvl>
+    <w:lvl w:ilvl="5" w:tplc="04090005" w:tentative="1">
+      <w:start w:val="1"/>
+      <w:numFmt w:val="bullet"/>
+      <w:lvlText w:val=""/>
+      <w:lvlJc w:val="left"/>
+      <w:pPr>
+        <w:ind w:left="4469" w:hanging="360"/>
+      </w:pPr>
+      <w:rPr>
+        <w:rFonts w:ascii="Wingdings" w:hAnsi="Wingdings" w:hint="default"/>
+      </w:rPr>
+    </w:lvl>
+    <w:lvl w:ilvl="6" w:tplc="04090001" w:tentative="1">
+      <w:start w:val="1"/>
+      <w:numFmt w:val="bullet"/>
+      <w:lvlText w:val=""/>
+      <w:lvlJc w:val="left"/>
+      <w:pPr>
+        <w:ind w:left="5189" w:hanging="360"/>
+      </w:pPr>
+      <w:rPr>
+        <w:rFonts w:ascii="Symbol" w:hAnsi="Symbol" w:hint="default"/>
+      </w:rPr>
+    </w:lvl>
+    <w:lvl w:ilvl="7" w:tplc="04090003" w:tentative="1">
+      <w:start w:val="1"/>
+      <w:numFmt w:val="bullet"/>
+      <w:lvlText w:val="o"/>
+      <w:lvlJc w:val="left"/>
+      <w:pPr>
+        <w:ind w:left="5909" w:hanging="360"/>
+      </w:pPr>
+      <w:rPr>
+        <w:rFonts w:ascii="Courier New" w:hAnsi="Courier New" w:cs="Courier New" w:hint="default"/>
+      </w:rPr>
+    </w:lvl>
+    <w:lvl w:ilvl="8" w:tplc="04090005" w:tentative="1">
+      <w:start w:val="1"/>
+      <w:numFmt w:val="bullet"/>
+      <w:lvlText w:val=""/>
+      <w:lvlJc w:val="left"/>
+      <w:pPr>
+        <w:ind w:left="6629" w:hanging="360"/>
+      </w:pPr>
+      <w:rPr>
+        <w:rFonts w:ascii="Wingdings" w:hAnsi="Wingdings" w:hint="default"/>
+      </w:rPr>
+    </w:lvl>
+  </w:abstractNum>
+  <w:num w:numId="1">
+    <w:abstractNumId w:val="0"/>
+  </w:num>
+  <w:num w:numId="2">
+    <w:abstractNumId w:val="1"/>
+  </w:num>
+</w:numbering>
 </file>
 
 <file path=word/styles.xml><?xml version="1.0" encoding="utf-8"?>
@@ -1632,6 +2554,17 @@
       <w:szCs w:val="56"/>
     </w:rPr>
   </w:style>
+  <w:style w:type="paragraph" w:styleId="Odstavecseseznamem">
+    <w:name w:val="List Paragraph"/>
+    <w:basedOn w:val="Normln"/>
+    <w:uiPriority w:val="34"/>
+    <w:qFormat/>
+    <w:rsid w:val="00F42136"/>
+    <w:pPr>
+      <w:ind w:left="720"/>
+      <w:contextualSpacing/>
+    </w:pPr>
+  </w:style>
 </w:styles>
 </file>
 

</xml_diff>